<commit_message>
docs: Add test documents and minor updates
</commit_message>
<xml_diff>
--- a/Test Videos/Prompt for ChatGPT - Video Analysis.docx
+++ b/Test Videos/Prompt for ChatGPT - Video Analysis.docx
@@ -14,71 +14,30 @@
           <w:sz w:val="20"/>
           <w:szCs w:val="20"/>
         </w:rPr>
-        <w:t xml:space="preserve">You are an expert construction estimator specializing in </w:t>
-      </w:r>
-      <w:proofErr w:type="spellStart"/>
-      <w:r>
-        <w:rPr>
-          <w:sz w:val="20"/>
-          <w:szCs w:val="20"/>
-        </w:rPr>
-        <w:t>TeamBuilders</w:t>
-      </w:r>
-      <w:proofErr w:type="spellEnd"/>
-      <w:r>
-        <w:rPr>
-          <w:sz w:val="20"/>
-          <w:szCs w:val="20"/>
-        </w:rPr>
-        <w:t xml:space="preserve"> cost code classification. Analyze the following transcript from a job site video and extract scope items organized by </w:t>
-      </w:r>
-      <w:proofErr w:type="spellStart"/>
-      <w:r>
-        <w:rPr>
-          <w:sz w:val="20"/>
-          <w:szCs w:val="20"/>
-        </w:rPr>
-        <w:t>TeamBuilders</w:t>
-      </w:r>
-      <w:proofErr w:type="spellEnd"/>
-      <w:r>
-        <w:rPr>
-          <w:sz w:val="20"/>
-          <w:szCs w:val="20"/>
-        </w:rPr>
-        <w:t xml:space="preserve"> cost codes.</w:t>
-      </w:r>
-    </w:p>
-    <w:p>
-      <w:pPr>
-        <w:rPr>
-          <w:sz w:val="20"/>
-          <w:szCs w:val="20"/>
-        </w:rPr>
-      </w:pPr>
-    </w:p>
-    <w:p>
-      <w:pPr>
-        <w:rPr>
-          <w:sz w:val="20"/>
-          <w:szCs w:val="20"/>
-        </w:rPr>
-      </w:pPr>
-      <w:proofErr w:type="spellStart"/>
-      <w:r>
-        <w:rPr>
-          <w:sz w:val="20"/>
-          <w:szCs w:val="20"/>
-        </w:rPr>
-        <w:t>TeamBuilders</w:t>
-      </w:r>
-      <w:proofErr w:type="spellEnd"/>
-      <w:r>
-        <w:rPr>
-          <w:sz w:val="20"/>
-          <w:szCs w:val="20"/>
-        </w:rPr>
-        <w:t xml:space="preserve"> Cost Code Structure:</w:t>
+        <w:t>You are an expert construction estimator specializing in TeamBuilders cost code classification. Analyze the following transcript from a job site video and extract scope items organized by TeamBuilders cost codes.</w:t>
+      </w:r>
+    </w:p>
+    <w:p>
+      <w:pPr>
+        <w:rPr>
+          <w:sz w:val="20"/>
+          <w:szCs w:val="20"/>
+        </w:rPr>
+      </w:pPr>
+    </w:p>
+    <w:p>
+      <w:pPr>
+        <w:rPr>
+          <w:sz w:val="20"/>
+          <w:szCs w:val="20"/>
+        </w:rPr>
+      </w:pPr>
+      <w:r>
+        <w:rPr>
+          <w:sz w:val="20"/>
+          <w:szCs w:val="20"/>
+        </w:rPr>
+        <w:t>TeamBuilders Cost Code Structure:</w:t>
       </w:r>
     </w:p>
     <w:p>
@@ -1349,23 +1308,7 @@
           <w:szCs w:val="20"/>
         </w:rPr>
         <w:lastRenderedPageBreak/>
-        <w:t xml:space="preserve">2. Match each identified item to the MOST SPECIFIC </w:t>
-      </w:r>
-      <w:proofErr w:type="spellStart"/>
-      <w:r>
-        <w:rPr>
-          <w:sz w:val="20"/>
-          <w:szCs w:val="20"/>
-        </w:rPr>
-        <w:t>TeamBuilders</w:t>
-      </w:r>
-      <w:proofErr w:type="spellEnd"/>
-      <w:r>
-        <w:rPr>
-          <w:sz w:val="20"/>
-          <w:szCs w:val="20"/>
-        </w:rPr>
-        <w:t xml:space="preserve"> subcode (4-digit) when possible</w:t>
+        <w:t>2. Match each identified item to the MOST SPECIFIC TeamBuilders subcode (4-digit) when possible</w:t>
       </w:r>
     </w:p>
     <w:p>
@@ -1801,251 +1744,225 @@
           <w:sz w:val="20"/>
           <w:szCs w:val="20"/>
         </w:rPr>
-        <w:t>Return ONLY a valid JSON array with the following format:</w:t>
-      </w:r>
-    </w:p>
-    <w:p>
-      <w:pPr>
-        <w:rPr>
-          <w:sz w:val="20"/>
-          <w:szCs w:val="20"/>
-        </w:rPr>
-      </w:pPr>
-      <w:r>
-        <w:rPr>
-          <w:sz w:val="20"/>
-          <w:szCs w:val="20"/>
-        </w:rPr>
-        <w:t>[</w:t>
-      </w:r>
-    </w:p>
-    <w:p>
-      <w:pPr>
-        <w:rPr>
-          <w:sz w:val="20"/>
-          <w:szCs w:val="20"/>
-        </w:rPr>
-      </w:pPr>
-      <w:r>
-        <w:rPr>
-          <w:sz w:val="20"/>
-          <w:szCs w:val="20"/>
-        </w:rPr>
-        <w:t xml:space="preserve">  {</w:t>
-      </w:r>
-    </w:p>
-    <w:p>
-      <w:pPr>
-        <w:rPr>
-          <w:sz w:val="20"/>
-          <w:szCs w:val="20"/>
-        </w:rPr>
-      </w:pPr>
-      <w:r>
-        <w:rPr>
-          <w:sz w:val="20"/>
-          <w:szCs w:val="20"/>
-        </w:rPr>
-        <w:t xml:space="preserve">    "</w:t>
-      </w:r>
-      <w:proofErr w:type="spellStart"/>
-      <w:r>
-        <w:rPr>
-          <w:sz w:val="20"/>
-          <w:szCs w:val="20"/>
-        </w:rPr>
-        <w:t>mainCode</w:t>
-      </w:r>
-      <w:proofErr w:type="spellEnd"/>
-      <w:r>
-        <w:rPr>
-          <w:sz w:val="20"/>
-          <w:szCs w:val="20"/>
-        </w:rPr>
-        <w:t>": "05",</w:t>
-      </w:r>
-    </w:p>
-    <w:p>
-      <w:pPr>
-        <w:rPr>
-          <w:sz w:val="20"/>
-          <w:szCs w:val="20"/>
-        </w:rPr>
-      </w:pPr>
-      <w:r>
-        <w:rPr>
-          <w:sz w:val="20"/>
-          <w:szCs w:val="20"/>
-        </w:rPr>
-        <w:t xml:space="preserve">    "</w:t>
-      </w:r>
-      <w:proofErr w:type="spellStart"/>
-      <w:r>
-        <w:rPr>
-          <w:sz w:val="20"/>
-          <w:szCs w:val="20"/>
-        </w:rPr>
-        <w:t>mainCategory</w:t>
-      </w:r>
-      <w:proofErr w:type="spellEnd"/>
-      <w:r>
-        <w:rPr>
-          <w:sz w:val="20"/>
-          <w:szCs w:val="20"/>
-        </w:rPr>
-        <w:t>": "Rough Carpentry",</w:t>
-      </w:r>
-    </w:p>
-    <w:p>
-      <w:pPr>
-        <w:rPr>
-          <w:sz w:val="20"/>
-          <w:szCs w:val="20"/>
-        </w:rPr>
-      </w:pPr>
-      <w:r>
-        <w:rPr>
-          <w:sz w:val="20"/>
-          <w:szCs w:val="20"/>
-        </w:rPr>
-        <w:t xml:space="preserve">    "</w:t>
-      </w:r>
-      <w:proofErr w:type="spellStart"/>
-      <w:r>
-        <w:rPr>
-          <w:sz w:val="20"/>
-          <w:szCs w:val="20"/>
-        </w:rPr>
-        <w:t>subCode</w:t>
-      </w:r>
-      <w:proofErr w:type="spellEnd"/>
-      <w:r>
-        <w:rPr>
-          <w:sz w:val="20"/>
-          <w:szCs w:val="20"/>
-        </w:rPr>
-        <w:t>": "3100",</w:t>
-      </w:r>
-    </w:p>
-    <w:p>
-      <w:pPr>
-        <w:rPr>
-          <w:sz w:val="20"/>
-          <w:szCs w:val="20"/>
-        </w:rPr>
-      </w:pPr>
-      <w:r>
-        <w:rPr>
-          <w:sz w:val="20"/>
-          <w:szCs w:val="20"/>
-        </w:rPr>
-        <w:t xml:space="preserve">    "</w:t>
-      </w:r>
-      <w:proofErr w:type="spellStart"/>
-      <w:r>
-        <w:rPr>
-          <w:sz w:val="20"/>
-          <w:szCs w:val="20"/>
-        </w:rPr>
-        <w:t>subCategory</w:t>
-      </w:r>
-      <w:proofErr w:type="spellEnd"/>
-      <w:r>
-        <w:rPr>
-          <w:sz w:val="20"/>
-          <w:szCs w:val="20"/>
-        </w:rPr>
-        <w:t>": "Wall Framing",</w:t>
-      </w:r>
-    </w:p>
-    <w:p>
-      <w:pPr>
-        <w:rPr>
-          <w:sz w:val="20"/>
-          <w:szCs w:val="20"/>
-        </w:rPr>
-      </w:pPr>
-      <w:r>
-        <w:rPr>
-          <w:sz w:val="20"/>
-          <w:szCs w:val="20"/>
-        </w:rPr>
-        <w:t xml:space="preserve">    "description": "Installing 2x6 wall studs for exterior walls on main level",</w:t>
-      </w:r>
-    </w:p>
-    <w:p>
-      <w:pPr>
-        <w:rPr>
-          <w:sz w:val="20"/>
-          <w:szCs w:val="20"/>
-        </w:rPr>
-      </w:pPr>
-      <w:r>
-        <w:rPr>
-          <w:sz w:val="20"/>
-          <w:szCs w:val="20"/>
-        </w:rPr>
-        <w:t xml:space="preserve">    "details": {</w:t>
-      </w:r>
-    </w:p>
-    <w:p>
-      <w:pPr>
-        <w:rPr>
-          <w:sz w:val="20"/>
-          <w:szCs w:val="20"/>
-        </w:rPr>
-      </w:pPr>
-      <w:r>
-        <w:rPr>
-          <w:sz w:val="20"/>
-          <w:szCs w:val="20"/>
-        </w:rPr>
-        <w:t xml:space="preserve">      "material": "2x6x8 precut studs",</w:t>
-      </w:r>
-    </w:p>
-    <w:p>
-      <w:pPr>
-        <w:rPr>
-          <w:sz w:val="20"/>
-          <w:szCs w:val="20"/>
-        </w:rPr>
-      </w:pPr>
-      <w:r>
-        <w:rPr>
-          <w:sz w:val="20"/>
-          <w:szCs w:val="20"/>
-        </w:rPr>
-        <w:t xml:space="preserve">      "location": "Main level exterior walls",</w:t>
-      </w:r>
-    </w:p>
-    <w:p>
-      <w:pPr>
-        <w:rPr>
-          <w:sz w:val="20"/>
-          <w:szCs w:val="20"/>
-        </w:rPr>
-      </w:pPr>
-      <w:r>
-        <w:rPr>
-          <w:sz w:val="20"/>
-          <w:szCs w:val="20"/>
-        </w:rPr>
-        <w:t xml:space="preserve">      "quantity": "Not specified",</w:t>
-      </w:r>
-    </w:p>
-    <w:p>
-      <w:pPr>
-        <w:rPr>
-          <w:sz w:val="20"/>
-          <w:szCs w:val="20"/>
-        </w:rPr>
-      </w:pPr>
-      <w:r>
-        <w:rPr>
-          <w:sz w:val="20"/>
-          <w:szCs w:val="20"/>
-        </w:rPr>
-        <w:t xml:space="preserve">      "notes": "Standard 16-inch on center spacing mentioned"</w:t>
+        <w:t>Return a JSON object with two main sections:</w:t>
+      </w:r>
+    </w:p>
+    <w:p>
+      <w:pPr>
+        <w:rPr>
+          <w:sz w:val="20"/>
+          <w:szCs w:val="20"/>
+        </w:rPr>
+      </w:pPr>
+    </w:p>
+    <w:p>
+      <w:pPr>
+        <w:rPr>
+          <w:sz w:val="20"/>
+          <w:szCs w:val="20"/>
+        </w:rPr>
+      </w:pPr>
+      <w:r>
+        <w:rPr>
+          <w:sz w:val="20"/>
+          <w:szCs w:val="20"/>
+        </w:rPr>
+        <w:t>{</w:t>
+      </w:r>
+    </w:p>
+    <w:p>
+      <w:pPr>
+        <w:rPr>
+          <w:sz w:val="20"/>
+          <w:szCs w:val="20"/>
+        </w:rPr>
+      </w:pPr>
+      <w:r>
+        <w:rPr>
+          <w:sz w:val="20"/>
+          <w:szCs w:val="20"/>
+        </w:rPr>
+        <w:t xml:space="preserve">  "scopeItems": [</w:t>
+      </w:r>
+    </w:p>
+    <w:p>
+      <w:pPr>
+        <w:rPr>
+          <w:sz w:val="20"/>
+          <w:szCs w:val="20"/>
+        </w:rPr>
+      </w:pPr>
+      <w:r>
+        <w:rPr>
+          <w:sz w:val="20"/>
+          <w:szCs w:val="20"/>
+        </w:rPr>
+        <w:t xml:space="preserve">    {</w:t>
+      </w:r>
+    </w:p>
+    <w:p>
+      <w:pPr>
+        <w:rPr>
+          <w:sz w:val="20"/>
+          <w:szCs w:val="20"/>
+        </w:rPr>
+      </w:pPr>
+      <w:r>
+        <w:rPr>
+          <w:sz w:val="20"/>
+          <w:szCs w:val="20"/>
+        </w:rPr>
+        <w:t xml:space="preserve">      "mainCode": "05",</w:t>
+      </w:r>
+    </w:p>
+    <w:p>
+      <w:pPr>
+        <w:rPr>
+          <w:sz w:val="20"/>
+          <w:szCs w:val="20"/>
+        </w:rPr>
+      </w:pPr>
+      <w:r>
+        <w:rPr>
+          <w:sz w:val="20"/>
+          <w:szCs w:val="20"/>
+        </w:rPr>
+        <w:t xml:space="preserve">      "mainCategory": "Rough Carpentry",</w:t>
+      </w:r>
+    </w:p>
+    <w:p>
+      <w:pPr>
+        <w:rPr>
+          <w:sz w:val="20"/>
+          <w:szCs w:val="20"/>
+        </w:rPr>
+      </w:pPr>
+      <w:r>
+        <w:rPr>
+          <w:sz w:val="20"/>
+          <w:szCs w:val="20"/>
+        </w:rPr>
+        <w:t xml:space="preserve">      "subCode": "3100",</w:t>
+      </w:r>
+    </w:p>
+    <w:p>
+      <w:pPr>
+        <w:rPr>
+          <w:sz w:val="20"/>
+          <w:szCs w:val="20"/>
+        </w:rPr>
+      </w:pPr>
+      <w:r>
+        <w:rPr>
+          <w:sz w:val="20"/>
+          <w:szCs w:val="20"/>
+        </w:rPr>
+        <w:t xml:space="preserve">      "subCategory": "Wall Framing",</w:t>
+      </w:r>
+    </w:p>
+    <w:p>
+      <w:pPr>
+        <w:rPr>
+          <w:sz w:val="20"/>
+          <w:szCs w:val="20"/>
+        </w:rPr>
+      </w:pPr>
+      <w:r>
+        <w:rPr>
+          <w:sz w:val="20"/>
+          <w:szCs w:val="20"/>
+        </w:rPr>
+        <w:t xml:space="preserve">      "description": "Installing 2x6 wall studs for exterior walls on main level",</w:t>
+      </w:r>
+    </w:p>
+    <w:p>
+      <w:pPr>
+        <w:rPr>
+          <w:sz w:val="20"/>
+          <w:szCs w:val="20"/>
+        </w:rPr>
+      </w:pPr>
+      <w:r>
+        <w:rPr>
+          <w:sz w:val="20"/>
+          <w:szCs w:val="20"/>
+        </w:rPr>
+        <w:t xml:space="preserve">      "details": {</w:t>
+      </w:r>
+    </w:p>
+    <w:p>
+      <w:pPr>
+        <w:rPr>
+          <w:sz w:val="20"/>
+          <w:szCs w:val="20"/>
+        </w:rPr>
+      </w:pPr>
+      <w:r>
+        <w:rPr>
+          <w:sz w:val="20"/>
+          <w:szCs w:val="20"/>
+        </w:rPr>
+        <w:t xml:space="preserve">        "material": "2x6x8 precut studs",</w:t>
+      </w:r>
+    </w:p>
+    <w:p>
+      <w:pPr>
+        <w:rPr>
+          <w:sz w:val="20"/>
+          <w:szCs w:val="20"/>
+        </w:rPr>
+      </w:pPr>
+      <w:r>
+        <w:rPr>
+          <w:sz w:val="20"/>
+          <w:szCs w:val="20"/>
+        </w:rPr>
+        <w:t xml:space="preserve">        "location": "Main level exterior walls",</w:t>
+      </w:r>
+    </w:p>
+    <w:p>
+      <w:pPr>
+        <w:rPr>
+          <w:sz w:val="20"/>
+          <w:szCs w:val="20"/>
+        </w:rPr>
+      </w:pPr>
+      <w:r>
+        <w:rPr>
+          <w:sz w:val="20"/>
+          <w:szCs w:val="20"/>
+        </w:rPr>
+        <w:t xml:space="preserve">        "quantity": "Not specified",</w:t>
+      </w:r>
+    </w:p>
+    <w:p>
+      <w:pPr>
+        <w:rPr>
+          <w:sz w:val="20"/>
+          <w:szCs w:val="20"/>
+        </w:rPr>
+      </w:pPr>
+      <w:r>
+        <w:rPr>
+          <w:sz w:val="20"/>
+          <w:szCs w:val="20"/>
+        </w:rPr>
+        <w:t xml:space="preserve">        "notes": "Standard 16-inch on center spacing mentioned"</w:t>
+      </w:r>
+    </w:p>
+    <w:p>
+      <w:pPr>
+        <w:rPr>
+          <w:sz w:val="20"/>
+          <w:szCs w:val="20"/>
+        </w:rPr>
+      </w:pPr>
+      <w:r>
+        <w:rPr>
+          <w:sz w:val="20"/>
+          <w:szCs w:val="20"/>
+        </w:rPr>
+        <w:t xml:space="preserve">      }</w:t>
       </w:r>
     </w:p>
     <w:p>
@@ -2075,6 +1992,367 @@
           <w:sz w:val="20"/>
           <w:szCs w:val="20"/>
         </w:rPr>
+        <w:t xml:space="preserve">  ],</w:t>
+      </w:r>
+    </w:p>
+    <w:p>
+      <w:pPr>
+        <w:rPr>
+          <w:sz w:val="20"/>
+          <w:szCs w:val="20"/>
+        </w:rPr>
+      </w:pPr>
+      <w:r>
+        <w:rPr>
+          <w:sz w:val="20"/>
+          <w:szCs w:val="20"/>
+        </w:rPr>
+        <w:t xml:space="preserve">  "projectSummary": {</w:t>
+      </w:r>
+    </w:p>
+    <w:p>
+      <w:pPr>
+        <w:rPr>
+          <w:sz w:val="20"/>
+          <w:szCs w:val="20"/>
+        </w:rPr>
+      </w:pPr>
+      <w:r>
+        <w:rPr>
+          <w:sz w:val="20"/>
+          <w:szCs w:val="20"/>
+        </w:rPr>
+        <w:t xml:space="preserve">    "overview": "Brief 2-3 sentence summary of the overall project scope and current status",</w:t>
+      </w:r>
+    </w:p>
+    <w:p>
+      <w:pPr>
+        <w:rPr>
+          <w:sz w:val="20"/>
+          <w:szCs w:val="20"/>
+        </w:rPr>
+      </w:pPr>
+      <w:r>
+        <w:rPr>
+          <w:sz w:val="20"/>
+          <w:szCs w:val="20"/>
+        </w:rPr>
+        <w:t xml:space="preserve">    "keyRequirements": [</w:t>
+      </w:r>
+    </w:p>
+    <w:p>
+      <w:pPr>
+        <w:rPr>
+          <w:sz w:val="20"/>
+          <w:szCs w:val="20"/>
+        </w:rPr>
+      </w:pPr>
+      <w:r>
+        <w:rPr>
+          <w:sz w:val="20"/>
+          <w:szCs w:val="20"/>
+        </w:rPr>
+        <w:t xml:space="preserve">      "Important client preferences or must-haves mentioned",</w:t>
+      </w:r>
+    </w:p>
+    <w:p>
+      <w:pPr>
+        <w:rPr>
+          <w:sz w:val="20"/>
+          <w:szCs w:val="20"/>
+        </w:rPr>
+      </w:pPr>
+      <w:r>
+        <w:rPr>
+          <w:sz w:val="20"/>
+          <w:szCs w:val="20"/>
+        </w:rPr>
+        <w:t xml:space="preserve">      "Special considerations or constraints",</w:t>
+      </w:r>
+    </w:p>
+    <w:p>
+      <w:pPr>
+        <w:rPr>
+          <w:sz w:val="20"/>
+          <w:szCs w:val="20"/>
+        </w:rPr>
+      </w:pPr>
+      <w:r>
+        <w:rPr>
+          <w:sz w:val="20"/>
+          <w:szCs w:val="20"/>
+        </w:rPr>
+        <w:t xml:space="preserve">      "Quality expectations or specific brands/materials requested"</w:t>
+      </w:r>
+    </w:p>
+    <w:p>
+      <w:pPr>
+        <w:rPr>
+          <w:sz w:val="20"/>
+          <w:szCs w:val="20"/>
+        </w:rPr>
+      </w:pPr>
+      <w:r>
+        <w:rPr>
+          <w:sz w:val="20"/>
+          <w:szCs w:val="20"/>
+        </w:rPr>
+        <w:t xml:space="preserve">    ],</w:t>
+      </w:r>
+    </w:p>
+    <w:p>
+      <w:pPr>
+        <w:rPr>
+          <w:sz w:val="20"/>
+          <w:szCs w:val="20"/>
+        </w:rPr>
+      </w:pPr>
+      <w:r>
+        <w:rPr>
+          <w:sz w:val="20"/>
+          <w:szCs w:val="20"/>
+        </w:rPr>
+        <w:t xml:space="preserve">    "concerns": [</w:t>
+      </w:r>
+    </w:p>
+    <w:p>
+      <w:pPr>
+        <w:rPr>
+          <w:sz w:val="20"/>
+          <w:szCs w:val="20"/>
+        </w:rPr>
+      </w:pPr>
+      <w:r>
+        <w:rPr>
+          <w:sz w:val="20"/>
+          <w:szCs w:val="20"/>
+        </w:rPr>
+        <w:t xml:space="preserve">      "Any worries, issues, or problems mentioned",</w:t>
+      </w:r>
+    </w:p>
+    <w:p>
+      <w:pPr>
+        <w:rPr>
+          <w:sz w:val="20"/>
+          <w:szCs w:val="20"/>
+        </w:rPr>
+      </w:pPr>
+      <w:r>
+        <w:rPr>
+          <w:sz w:val="20"/>
+          <w:szCs w:val="20"/>
+        </w:rPr>
+        <w:t xml:space="preserve">      "Budget concerns or cost considerations",</w:t>
+      </w:r>
+    </w:p>
+    <w:p>
+      <w:pPr>
+        <w:rPr>
+          <w:sz w:val="20"/>
+          <w:szCs w:val="20"/>
+        </w:rPr>
+      </w:pPr>
+      <w:r>
+        <w:rPr>
+          <w:sz w:val="20"/>
+          <w:szCs w:val="20"/>
+        </w:rPr>
+        <w:lastRenderedPageBreak/>
+        <w:t xml:space="preserve">      "Timeline pressures or scheduling conflicts"</w:t>
+      </w:r>
+    </w:p>
+    <w:p>
+      <w:pPr>
+        <w:rPr>
+          <w:sz w:val="20"/>
+          <w:szCs w:val="20"/>
+        </w:rPr>
+      </w:pPr>
+      <w:r>
+        <w:rPr>
+          <w:sz w:val="20"/>
+          <w:szCs w:val="20"/>
+        </w:rPr>
+        <w:t xml:space="preserve">    ],</w:t>
+      </w:r>
+    </w:p>
+    <w:p>
+      <w:pPr>
+        <w:rPr>
+          <w:sz w:val="20"/>
+          <w:szCs w:val="20"/>
+        </w:rPr>
+      </w:pPr>
+      <w:r>
+        <w:rPr>
+          <w:sz w:val="20"/>
+          <w:szCs w:val="20"/>
+        </w:rPr>
+        <w:t xml:space="preserve">    "decisionPoints": [</w:t>
+      </w:r>
+    </w:p>
+    <w:p>
+      <w:pPr>
+        <w:rPr>
+          <w:sz w:val="20"/>
+          <w:szCs w:val="20"/>
+        </w:rPr>
+      </w:pPr>
+      <w:r>
+        <w:rPr>
+          <w:sz w:val="20"/>
+          <w:szCs w:val="20"/>
+        </w:rPr>
+        <w:t xml:space="preserve">      "Items where client needs to make choices",</w:t>
+      </w:r>
+    </w:p>
+    <w:p>
+      <w:pPr>
+        <w:rPr>
+          <w:sz w:val="20"/>
+          <w:szCs w:val="20"/>
+        </w:rPr>
+      </w:pPr>
+      <w:r>
+        <w:rPr>
+          <w:sz w:val="20"/>
+          <w:szCs w:val="20"/>
+        </w:rPr>
+        <w:t xml:space="preserve">      "Alternatives discussed",</w:t>
+      </w:r>
+    </w:p>
+    <w:p>
+      <w:pPr>
+        <w:rPr>
+          <w:sz w:val="20"/>
+          <w:szCs w:val="20"/>
+        </w:rPr>
+      </w:pPr>
+      <w:r>
+        <w:rPr>
+          <w:sz w:val="20"/>
+          <w:szCs w:val="20"/>
+        </w:rPr>
+        <w:t xml:space="preserve">      "Trade-offs mentioned"</w:t>
+      </w:r>
+    </w:p>
+    <w:p>
+      <w:pPr>
+        <w:rPr>
+          <w:sz w:val="20"/>
+          <w:szCs w:val="20"/>
+        </w:rPr>
+      </w:pPr>
+      <w:r>
+        <w:rPr>
+          <w:sz w:val="20"/>
+          <w:szCs w:val="20"/>
+        </w:rPr>
+        <w:t xml:space="preserve">    ],</w:t>
+      </w:r>
+    </w:p>
+    <w:p>
+      <w:pPr>
+        <w:rPr>
+          <w:sz w:val="20"/>
+          <w:szCs w:val="20"/>
+        </w:rPr>
+      </w:pPr>
+      <w:r>
+        <w:rPr>
+          <w:sz w:val="20"/>
+          <w:szCs w:val="20"/>
+        </w:rPr>
+        <w:t xml:space="preserve">    "importantNotes": [</w:t>
+      </w:r>
+    </w:p>
+    <w:p>
+      <w:pPr>
+        <w:rPr>
+          <w:sz w:val="20"/>
+          <w:szCs w:val="20"/>
+        </w:rPr>
+      </w:pPr>
+      <w:r>
+        <w:rPr>
+          <w:sz w:val="20"/>
+          <w:szCs w:val="20"/>
+        </w:rPr>
+        <w:t xml:space="preserve">      "Any other critical information that doesn't fit in categories above",</w:t>
+      </w:r>
+    </w:p>
+    <w:p>
+      <w:pPr>
+        <w:rPr>
+          <w:sz w:val="20"/>
+          <w:szCs w:val="20"/>
+        </w:rPr>
+      </w:pPr>
+      <w:r>
+        <w:rPr>
+          <w:sz w:val="20"/>
+          <w:szCs w:val="20"/>
+        </w:rPr>
+        <w:t xml:space="preserve">      "Client personality insights or communication preferences",</w:t>
+      </w:r>
+    </w:p>
+    <w:p>
+      <w:pPr>
+        <w:rPr>
+          <w:sz w:val="20"/>
+          <w:szCs w:val="20"/>
+        </w:rPr>
+      </w:pPr>
+      <w:r>
+        <w:rPr>
+          <w:sz w:val="20"/>
+          <w:szCs w:val="20"/>
+        </w:rPr>
+        <w:t xml:space="preserve">      "Relationships with other contractors or past experiences mentioned"</w:t>
+      </w:r>
+    </w:p>
+    <w:p>
+      <w:pPr>
+        <w:rPr>
+          <w:sz w:val="20"/>
+          <w:szCs w:val="20"/>
+        </w:rPr>
+      </w:pPr>
+      <w:r>
+        <w:rPr>
+          <w:sz w:val="20"/>
+          <w:szCs w:val="20"/>
+        </w:rPr>
+        <w:t xml:space="preserve">    ],</w:t>
+      </w:r>
+    </w:p>
+    <w:p>
+      <w:pPr>
+        <w:rPr>
+          <w:sz w:val="20"/>
+          <w:szCs w:val="20"/>
+        </w:rPr>
+      </w:pPr>
+      <w:r>
+        <w:rPr>
+          <w:sz w:val="20"/>
+          <w:szCs w:val="20"/>
+        </w:rPr>
+        <w:t xml:space="preserve">    "sentiment": "Overall tone/mood of the conversation (e.g., excited, concerned, frustrated, confident)"</w:t>
+      </w:r>
+    </w:p>
+    <w:p>
+      <w:pPr>
+        <w:rPr>
+          <w:sz w:val="20"/>
+          <w:szCs w:val="20"/>
+        </w:rPr>
+      </w:pPr>
+      <w:r>
+        <w:rPr>
+          <w:sz w:val="20"/>
+          <w:szCs w:val="20"/>
+        </w:rPr>
         <w:t xml:space="preserve">  }</w:t>
       </w:r>
     </w:p>
@@ -2090,30 +2368,24 @@
           <w:sz w:val="20"/>
           <w:szCs w:val="20"/>
         </w:rPr>
-        <w:t>]</w:t>
-      </w:r>
-    </w:p>
-    <w:p>
-      <w:pPr>
-        <w:rPr>
-          <w:sz w:val="20"/>
-          <w:szCs w:val="20"/>
-        </w:rPr>
-      </w:pPr>
-    </w:p>
-    <w:p>
-      <w:pPr>
-        <w:rPr>
-          <w:sz w:val="20"/>
-          <w:szCs w:val="20"/>
-        </w:rPr>
-      </w:pPr>
-      <w:r>
-        <w:rPr>
-          <w:sz w:val="20"/>
-          <w:szCs w:val="20"/>
-        </w:rPr>
-        <w:t>IMPORTANT: Return ONLY the JSON array. No explanatory text before or after.</w:t>
+        <w:t>}</w:t>
+      </w:r>
+    </w:p>
+    <w:p>
+      <w:pPr>
+        <w:rPr>
+          <w:sz w:val="20"/>
+          <w:szCs w:val="20"/>
+        </w:rPr>
+      </w:pPr>
+    </w:p>
+    <w:p>
+      <w:r>
+        <w:rPr>
+          <w:sz w:val="20"/>
+          <w:szCs w:val="20"/>
+        </w:rPr>
+        <w:t>IMPORTANT: Return ONLY the JSON object. No explanatory text before or after.</w:t>
       </w:r>
     </w:p>
     <w:sectPr>

</xml_diff>